<commit_message>
Computation #2, data modeling #2
Computation #2, data modeling #2
</commit_message>
<xml_diff>
--- a/Computational/01_OLS_Linear_Regression/Computational Assignment_1_Moretz.docx
+++ b/Computational/01_OLS_Linear_Regression/Computational Assignment_1_Moretz.docx
@@ -502,21 +502,7 @@
         <w:rPr>
           <w:rStyle w:val="Heading4Char"/>
         </w:rPr>
-        <w:t xml:space="preserve">Fit a simple linear regression model to predict Y using the COLLEGE explanatory variable.  Use the base STAT </w:t>
-      </w:r>
-      <w:proofErr w:type="spellStart"/>
-      <w:r>
-        <w:rPr>
-          <w:rStyle w:val="Heading4Char"/>
-        </w:rPr>
-        <w:t>lm</w:t>
-      </w:r>
-      <w:proofErr w:type="spellEnd"/>
-      <w:r>
-        <w:rPr>
-          <w:rStyle w:val="Heading4Char"/>
-        </w:rPr>
-        <w:t>(Y~X) function.  Why would you want to start with this explanatory variable?   Call this Model 1.   Report the results of Model 1 in equation form and interpret each coefficient of the model in the context of this problem.  Report the ANOVA table and model fit statistic, R-squared.</w:t>
+        <w:t>Fit a simple linear regression model to predict Y using the COLLEGE explanatory variable.  Use the base STAT lm(Y~X) function.  Why would you want to start with this explanatory variable?   Call this Model 1.   Report the results of Model 1 in equation form and interpret each coefficient of the model in the context of this problem.  Report the ANOVA table and model fit statistic, R-squared.</w:t>
       </w:r>
       <w:r>
         <w:rPr>
@@ -602,6 +588,8 @@
         </w:rPr>
         <w:t>1</w:t>
       </w:r>
+      <w:bookmarkStart w:id="3" w:name="_GoBack"/>
+      <w:bookmarkEnd w:id="3"/>
       <w:r>
         <w:rPr>
           <w:vertAlign w:val="subscript"/>
@@ -635,7 +623,16 @@
         <w:t xml:space="preserve"> report to have a college education </w:t>
       </w:r>
       <w:r>
-        <w:t>per state.</w:t>
+        <w:t>per state</w:t>
+      </w:r>
+      <w:r>
+        <w:rPr>
+          <w:color w:val="111111"/>
+          <w:sz w:val="23"/>
+          <w:szCs w:val="23"/>
+          <w:shd w:val="clear" w:color="auto" w:fill="FFFFFF"/>
+        </w:rPr>
+        <w:t>.</w:t>
       </w:r>
     </w:p>
     <w:p>
@@ -754,67 +751,7 @@
           <w:sz w:val="19"/>
           <w:szCs w:val="19"/>
         </w:rPr>
-        <w:t xml:space="preserve">slope &lt;- </w:t>
-      </w:r>
-      <w:proofErr w:type="spellStart"/>
-      <w:r>
-        <w:rPr>
-          <w:rFonts w:ascii="Consolas" w:hAnsi="Consolas" w:cs="Consolas"/>
-          <w:color w:val="000000"/>
-          <w:sz w:val="19"/>
-          <w:szCs w:val="19"/>
-        </w:rPr>
-        <w:t>cor</w:t>
-      </w:r>
-      <w:proofErr w:type="spellEnd"/>
-      <w:r>
-        <w:rPr>
-          <w:rFonts w:ascii="Consolas" w:hAnsi="Consolas" w:cs="Consolas"/>
-          <w:color w:val="000000"/>
-          <w:sz w:val="19"/>
-          <w:szCs w:val="19"/>
-        </w:rPr>
-        <w:t>(m1$College, m1$HouseholdIncome) * (</w:t>
-      </w:r>
-      <w:proofErr w:type="spellStart"/>
-      <w:r>
-        <w:rPr>
-          <w:rFonts w:ascii="Consolas" w:hAnsi="Consolas" w:cs="Consolas"/>
-          <w:color w:val="000000"/>
-          <w:sz w:val="19"/>
-          <w:szCs w:val="19"/>
-        </w:rPr>
-        <w:t>sd</w:t>
-      </w:r>
-      <w:proofErr w:type="spellEnd"/>
-      <w:r>
-        <w:rPr>
-          <w:rFonts w:ascii="Consolas" w:hAnsi="Consolas" w:cs="Consolas"/>
-          <w:color w:val="000000"/>
-          <w:sz w:val="19"/>
-          <w:szCs w:val="19"/>
-        </w:rPr>
-        <w:t xml:space="preserve">(m1$HouseholdIncome) / </w:t>
-      </w:r>
-      <w:proofErr w:type="spellStart"/>
-      <w:r>
-        <w:rPr>
-          <w:rFonts w:ascii="Consolas" w:hAnsi="Consolas" w:cs="Consolas"/>
-          <w:color w:val="000000"/>
-          <w:sz w:val="19"/>
-          <w:szCs w:val="19"/>
-        </w:rPr>
-        <w:t>sd</w:t>
-      </w:r>
-      <w:proofErr w:type="spellEnd"/>
-      <w:r>
-        <w:rPr>
-          <w:rFonts w:ascii="Consolas" w:hAnsi="Consolas" w:cs="Consolas"/>
-          <w:color w:val="000000"/>
-          <w:sz w:val="19"/>
-          <w:szCs w:val="19"/>
-        </w:rPr>
-        <w:t>(m1$College))</w:t>
+        <w:t>slope &lt;- cor(m1$College, m1$HouseholdIncome) * (sd(m1$HouseholdIncome) / sd(m1$College))</w:t>
       </w:r>
     </w:p>
     <w:p>
@@ -863,7 +800,7 @@
           <w:sz w:val="19"/>
           <w:szCs w:val="19"/>
         </w:rPr>
-        <w:t>: 0.9801441</w:t>
+        <w:t>: 0.9801</w:t>
       </w:r>
     </w:p>
     <w:p>
@@ -917,7 +854,7 @@
           <w:sz w:val="19"/>
           <w:szCs w:val="19"/>
         </w:rPr>
-        <w:t>23.06644</w:t>
+        <w:t>23.0664</w:t>
       </w:r>
     </w:p>
     <w:p>
@@ -1078,7 +1015,6 @@
           <w:szCs w:val="19"/>
         </w:rPr>
       </w:pPr>
-      <w:proofErr w:type="spellStart"/>
       <w:r>
         <w:rPr>
           <w:rFonts w:ascii="Consolas" w:hAnsi="Consolas" w:cs="Consolas"/>
@@ -1086,17 +1022,7 @@
           <w:sz w:val="19"/>
           <w:szCs w:val="19"/>
         </w:rPr>
-        <w:t>y_bar</w:t>
-      </w:r>
-      <w:proofErr w:type="spellEnd"/>
-      <w:r>
-        <w:rPr>
-          <w:rFonts w:ascii="Consolas" w:hAnsi="Consolas" w:cs="Consolas"/>
-          <w:color w:val="000000"/>
-          <w:sz w:val="19"/>
-          <w:szCs w:val="19"/>
-        </w:rPr>
-        <w:t xml:space="preserve"> &lt;- mean(m1$HouseholdIncome)</w:t>
+        <w:t>y_bar &lt;- mean(m1$HouseholdIncome)</w:t>
       </w:r>
     </w:p>
     <w:p>
@@ -1121,27 +1047,7 @@
           <w:sz w:val="19"/>
           <w:szCs w:val="19"/>
         </w:rPr>
-        <w:t xml:space="preserve">sum((m1$HouseholdIncome - </w:t>
-      </w:r>
-      <w:proofErr w:type="spellStart"/>
-      <w:r>
-        <w:rPr>
-          <w:rFonts w:ascii="Consolas" w:hAnsi="Consolas" w:cs="Consolas"/>
-          <w:color w:val="000000"/>
-          <w:sz w:val="19"/>
-          <w:szCs w:val="19"/>
-        </w:rPr>
-        <w:t>y_bar</w:t>
-      </w:r>
-      <w:proofErr w:type="spellEnd"/>
-      <w:r>
-        <w:rPr>
-          <w:rFonts w:ascii="Consolas" w:hAnsi="Consolas" w:cs="Consolas"/>
-          <w:color w:val="000000"/>
-          <w:sz w:val="19"/>
-          <w:szCs w:val="19"/>
-        </w:rPr>
-        <w:t>) ** 2)</w:t>
+        <w:t>sum((m1$HouseholdIncome - y_bar) ** 2)</w:t>
       </w:r>
     </w:p>
     <w:p>
@@ -1196,27 +1102,7 @@
           <w:sz w:val="19"/>
           <w:szCs w:val="19"/>
         </w:rPr>
-        <w:t xml:space="preserve">sum((m1$Y_Hat - </w:t>
-      </w:r>
-      <w:proofErr w:type="spellStart"/>
-      <w:r>
-        <w:rPr>
-          <w:rFonts w:ascii="Consolas" w:hAnsi="Consolas" w:cs="Consolas"/>
-          <w:color w:val="000000"/>
-          <w:sz w:val="19"/>
-          <w:szCs w:val="19"/>
-        </w:rPr>
-        <w:t>y_bar</w:t>
-      </w:r>
-      <w:proofErr w:type="spellEnd"/>
-      <w:r>
-        <w:rPr>
-          <w:rFonts w:ascii="Consolas" w:hAnsi="Consolas" w:cs="Consolas"/>
-          <w:color w:val="000000"/>
-          <w:sz w:val="19"/>
-          <w:szCs w:val="19"/>
-        </w:rPr>
-        <w:t>) ** 2)</w:t>
+        <w:t>sum((m1$Y_Hat - y_bar) ** 2)</w:t>
       </w:r>
     </w:p>
     <w:p>
@@ -1277,47 +1163,7 @@
           <w:sz w:val="19"/>
           <w:szCs w:val="19"/>
         </w:rPr>
-        <w:t>(</w:t>
-      </w:r>
-      <w:proofErr w:type="spellStart"/>
-      <w:r>
-        <w:rPr>
-          <w:rFonts w:ascii="Consolas" w:hAnsi="Consolas" w:cs="Consolas"/>
-          <w:color w:val="000000"/>
-          <w:sz w:val="19"/>
-          <w:szCs w:val="19"/>
-        </w:rPr>
-        <w:t>ssr</w:t>
-      </w:r>
-      <w:proofErr w:type="spellEnd"/>
-      <w:r>
-        <w:rPr>
-          <w:rFonts w:ascii="Consolas" w:hAnsi="Consolas" w:cs="Consolas"/>
-          <w:color w:val="000000"/>
-          <w:sz w:val="19"/>
-          <w:szCs w:val="19"/>
-        </w:rPr>
-        <w:t xml:space="preserve"> / </w:t>
-      </w:r>
-      <w:proofErr w:type="spellStart"/>
-      <w:r>
-        <w:rPr>
-          <w:rFonts w:ascii="Consolas" w:hAnsi="Consolas" w:cs="Consolas"/>
-          <w:color w:val="000000"/>
-          <w:sz w:val="19"/>
-          <w:szCs w:val="19"/>
-        </w:rPr>
-        <w:t>sst</w:t>
-      </w:r>
-      <w:proofErr w:type="spellEnd"/>
-      <w:r>
-        <w:rPr>
-          <w:rFonts w:ascii="Consolas" w:hAnsi="Consolas" w:cs="Consolas"/>
-          <w:color w:val="000000"/>
-          <w:sz w:val="19"/>
-          <w:szCs w:val="19"/>
-        </w:rPr>
-        <w:t>)</w:t>
+        <w:t>(ssr / sst)</w:t>
       </w:r>
     </w:p>
     <w:p>
@@ -1342,7 +1188,7 @@
           <w:sz w:val="19"/>
           <w:szCs w:val="19"/>
         </w:rPr>
-        <w:t>: 0.4700349</w:t>
+        <w:t>: 0.4700</w:t>
       </w:r>
     </w:p>
     <w:p>
@@ -1467,21 +1313,7 @@
         <w:rPr>
           <w:rStyle w:val="Heading4Char"/>
         </w:rPr>
-        <w:t xml:space="preserve">Fit a multiple linear regression model to predict Y using COLLEGE and INSURED as the explanatory variables.  Use the base </w:t>
-      </w:r>
-      <w:proofErr w:type="spellStart"/>
-      <w:r>
-        <w:rPr>
-          <w:rStyle w:val="Heading4Char"/>
-        </w:rPr>
-        <w:t>lm</w:t>
-      </w:r>
-      <w:proofErr w:type="spellEnd"/>
-      <w:r>
-        <w:rPr>
-          <w:rStyle w:val="Heading4Char"/>
-        </w:rPr>
-        <w:t>(Y~X) function.  Call this Model 2.   Report the results of Model 2 in equation form, interpret each coefficient of the model in the context of this problem, and report the model fit statistic, R-squared.  How have the coefficients and their interpretations changed?  Calculate the change in R-squared from Model 1 to Model 2 and interpret this value.  For this specific problem, is it OK to use the hypothesis testing results to determine if the additional explanatory variable should be retained or not?   Think statistically using first principals.  Discuss.  NOTE:  The topic of hypothesis testing in regression is the focus of Module 2 – you should NOT need to read anything about hypothesis testing to answer this.</w:t>
+        <w:t>Fit a multiple linear regression model to predict Y using COLLEGE and INSURED as the explanatory variables.  Use the base lm(Y~X) function.  Call this Model 2.   Report the results of Model 2 in equation form, interpret each coefficient of the model in the context of this problem, and report the model fit statistic, R-squared.  How have the coefficients and their interpretations changed?  Calculate the change in R-squared from Model 1 to Model 2 and interpret this value.  For this specific problem, is it OK to use the hypothesis testing results to determine if the additional explanatory variable should be retained or not?   Think statistically using first principals.  Discuss.  NOTE:  The topic of hypothesis testing in regression is the focus of Module 2 – you should NOT need to read anything about hypothesis testing to answer this.</w:t>
       </w:r>
     </w:p>
     <w:p>
@@ -2174,16 +2006,7 @@
           <w:szCs w:val="20"/>
           <w:shd w:val="clear" w:color="auto" w:fill="FFFFFF"/>
         </w:rPr>
-        <w:t>ŷ</w:t>
-      </w:r>
-      <w:r>
-        <w:rPr>
-          <w:rFonts w:ascii="Arial" w:hAnsi="Arial" w:cs="Arial"/>
-          <w:sz w:val="20"/>
-          <w:szCs w:val="20"/>
-          <w:shd w:val="clear" w:color="auto" w:fill="FFFFFF"/>
-        </w:rPr>
-        <w:t>)</w:t>
+        <w:t>ŷ)</w:t>
       </w:r>
       <w:r>
         <w:rPr>
@@ -2199,16 +2022,7 @@
         <w:t>)</w:t>
       </w:r>
       <w:r>
-        <w:t xml:space="preserve"> as a proportion of the total sum of squares </w:t>
-      </w:r>
-      <w:r>
-        <w:t>(</w:t>
-      </w:r>
-      <w:r>
-        <w:t xml:space="preserve">total variation in the data, </w:t>
-      </w:r>
-      <w:r>
-        <w:t xml:space="preserve">(y - </w:t>
+        <w:t xml:space="preserve"> as a proportion of the total sum of squares (total variation in the data, (y - </w:t>
       </w:r>
       <w:r>
         <w:rPr>
@@ -2228,10 +2042,7 @@
         <w:t>2</w:t>
       </w:r>
       <w:r>
-        <w:t>)</w:t>
-      </w:r>
-      <w:r>
-        <w:t>. This indicator leads us to a relatively weak explanation of the household income due to the residents who attended college.</w:t>
+        <w:t>). This indicator leads us to a relatively weak explanation of the household income due to the residents who attended college.</w:t>
       </w:r>
     </w:p>
     <w:p>
@@ -2269,13 +2080,7 @@
         <w:t>value did in fact increase, most of these values did not display statistical significance to the explanation of the variance in the data.</w:t>
       </w:r>
       <w:r>
-        <w:t xml:space="preserve"> In our final model, we noted two variables had statistical significance in their p-values at the </w:t>
-      </w:r>
-      <w:r>
-        <w:t xml:space="preserve">0.01 </w:t>
-      </w:r>
-      <w:r>
-        <w:t>level, college and smoking.</w:t>
+        <w:t xml:space="preserve"> In our final model, we noted two variables had statistical significance in their p-values at the 0.01 level, college and smoking.</w:t>
       </w:r>
       <w:r>
         <w:t xml:space="preserve"> We also note here that simply because there is p-value significance, it does not mean that the variable is a definitive explanatory variable for household income.</w:t>
@@ -2312,8 +2117,6 @@
       <w:r>
         <w:t xml:space="preserve"> Having examined all the variables in the available data, we should either seek more data points to explain the household income variance or look to build a non-linear model to seek greater accuracy in our predictability.</w:t>
       </w:r>
-      <w:bookmarkStart w:id="3" w:name="_GoBack"/>
-      <w:bookmarkEnd w:id="3"/>
     </w:p>
     <w:sectPr>
       <w:footerReference w:type="default" r:id="rId27"/>
@@ -5502,141 +5305,6 @@
 </file>
 
 <file path=customXml/item1.xml><?xml version="1.0" encoding="utf-8"?>
-<p:properties xmlns:p="http://schemas.microsoft.com/office/2006/metadata/properties" xmlns:xsi="http://www.w3.org/2001/XMLSchema-instance" xmlns:pc="http://schemas.microsoft.com/office/infopath/2007/PartnerControls">
-  <documentManagement>
-    <APDescription xmlns="4873beb7-5857-4685-be1f-d57550cc96cc" xsi:nil="true"/>
-    <AssetExpire xmlns="4873beb7-5857-4685-be1f-d57550cc96cc">2029-01-01T08:00:00+00:00</AssetExpire>
-    <CampaignTagsTaxHTField0 xmlns="4873beb7-5857-4685-be1f-d57550cc96cc">
-      <Terms xmlns="http://schemas.microsoft.com/office/infopath/2007/PartnerControls"/>
-    </CampaignTagsTaxHTField0>
-    <IntlLangReviewDate xmlns="4873beb7-5857-4685-be1f-d57550cc96cc" xsi:nil="true"/>
-    <TPFriendlyName xmlns="4873beb7-5857-4685-be1f-d57550cc96cc" xsi:nil="true"/>
-    <IntlLangReview xmlns="4873beb7-5857-4685-be1f-d57550cc96cc">false</IntlLangReview>
-    <LocLastLocAttemptVersionLookup xmlns="4873beb7-5857-4685-be1f-d57550cc96cc">864570</LocLastLocAttemptVersionLookup>
-    <PolicheckWords xmlns="4873beb7-5857-4685-be1f-d57550cc96cc" xsi:nil="true"/>
-    <SubmitterId xmlns="4873beb7-5857-4685-be1f-d57550cc96cc" xsi:nil="true"/>
-    <AcquiredFrom xmlns="4873beb7-5857-4685-be1f-d57550cc96cc">Internal MS</AcquiredFrom>
-    <EditorialStatus xmlns="4873beb7-5857-4685-be1f-d57550cc96cc">Complete</EditorialStatus>
-    <Markets xmlns="4873beb7-5857-4685-be1f-d57550cc96cc"/>
-    <OriginAsset xmlns="4873beb7-5857-4685-be1f-d57550cc96cc" xsi:nil="true"/>
-    <AssetStart xmlns="4873beb7-5857-4685-be1f-d57550cc96cc">2012-11-01T04:53:00+00:00</AssetStart>
-    <FriendlyTitle xmlns="4873beb7-5857-4685-be1f-d57550cc96cc" xsi:nil="true"/>
-    <MarketSpecific xmlns="4873beb7-5857-4685-be1f-d57550cc96cc">false</MarketSpecific>
-    <TPNamespace xmlns="4873beb7-5857-4685-be1f-d57550cc96cc" xsi:nil="true"/>
-    <PublishStatusLookup xmlns="4873beb7-5857-4685-be1f-d57550cc96cc">
-      <Value>1655138</Value>
-    </PublishStatusLookup>
-    <APAuthor xmlns="4873beb7-5857-4685-be1f-d57550cc96cc">
-      <UserInfo>
-        <DisplayName>MIDDLEEAST\v-keerth</DisplayName>
-        <AccountId>2799</AccountId>
-        <AccountType/>
-      </UserInfo>
-    </APAuthor>
-    <TPCommandLine xmlns="4873beb7-5857-4685-be1f-d57550cc96cc" xsi:nil="true"/>
-    <IntlLangReviewer xmlns="4873beb7-5857-4685-be1f-d57550cc96cc" xsi:nil="true"/>
-    <OpenTemplate xmlns="4873beb7-5857-4685-be1f-d57550cc96cc">true</OpenTemplate>
-    <CSXSubmissionDate xmlns="4873beb7-5857-4685-be1f-d57550cc96cc" xsi:nil="true"/>
-    <TaxCatchAll xmlns="4873beb7-5857-4685-be1f-d57550cc96cc"/>
-    <Manager xmlns="4873beb7-5857-4685-be1f-d57550cc96cc" xsi:nil="true"/>
-    <NumericId xmlns="4873beb7-5857-4685-be1f-d57550cc96cc" xsi:nil="true"/>
-    <ParentAssetId xmlns="4873beb7-5857-4685-be1f-d57550cc96cc" xsi:nil="true"/>
-    <OriginalSourceMarket xmlns="4873beb7-5857-4685-be1f-d57550cc96cc" xsi:nil="true"/>
-    <ApprovalStatus xmlns="4873beb7-5857-4685-be1f-d57550cc96cc">InProgress</ApprovalStatus>
-    <TPComponent xmlns="4873beb7-5857-4685-be1f-d57550cc96cc" xsi:nil="true"/>
-    <EditorialTags xmlns="4873beb7-5857-4685-be1f-d57550cc96cc" xsi:nil="true"/>
-    <TPExecutable xmlns="4873beb7-5857-4685-be1f-d57550cc96cc" xsi:nil="true"/>
-    <TPLaunchHelpLink xmlns="4873beb7-5857-4685-be1f-d57550cc96cc" xsi:nil="true"/>
-    <LocComments xmlns="4873beb7-5857-4685-be1f-d57550cc96cc" xsi:nil="true"/>
-    <LocRecommendedHandoff xmlns="4873beb7-5857-4685-be1f-d57550cc96cc" xsi:nil="true"/>
-    <SourceTitle xmlns="4873beb7-5857-4685-be1f-d57550cc96cc" xsi:nil="true"/>
-    <CSXUpdate xmlns="4873beb7-5857-4685-be1f-d57550cc96cc">false</CSXUpdate>
-    <IntlLocPriority xmlns="4873beb7-5857-4685-be1f-d57550cc96cc" xsi:nil="true"/>
-    <UAProjectedTotalWords xmlns="4873beb7-5857-4685-be1f-d57550cc96cc" xsi:nil="true"/>
-    <AssetType xmlns="4873beb7-5857-4685-be1f-d57550cc96cc">TP</AssetType>
-    <MachineTranslated xmlns="4873beb7-5857-4685-be1f-d57550cc96cc">false</MachineTranslated>
-    <OutputCachingOn xmlns="4873beb7-5857-4685-be1f-d57550cc96cc">false</OutputCachingOn>
-    <TemplateStatus xmlns="4873beb7-5857-4685-be1f-d57550cc96cc">Complete</TemplateStatus>
-    <IsSearchable xmlns="4873beb7-5857-4685-be1f-d57550cc96cc">true</IsSearchable>
-    <ContentItem xmlns="4873beb7-5857-4685-be1f-d57550cc96cc" xsi:nil="true"/>
-    <HandoffToMSDN xmlns="4873beb7-5857-4685-be1f-d57550cc96cc" xsi:nil="true"/>
-    <ShowIn xmlns="4873beb7-5857-4685-be1f-d57550cc96cc">Show everywhere</ShowIn>
-    <ThumbnailAssetId xmlns="4873beb7-5857-4685-be1f-d57550cc96cc" xsi:nil="true"/>
-    <UALocComments xmlns="4873beb7-5857-4685-be1f-d57550cc96cc" xsi:nil="true"/>
-    <UALocRecommendation xmlns="4873beb7-5857-4685-be1f-d57550cc96cc">Localize</UALocRecommendation>
-    <LastModifiedDateTime xmlns="4873beb7-5857-4685-be1f-d57550cc96cc" xsi:nil="true"/>
-    <LegacyData xmlns="4873beb7-5857-4685-be1f-d57550cc96cc" xsi:nil="true"/>
-    <LocManualTestRequired xmlns="4873beb7-5857-4685-be1f-d57550cc96cc">false</LocManualTestRequired>
-    <LocMarketGroupTiers2 xmlns="4873beb7-5857-4685-be1f-d57550cc96cc" xsi:nil="true"/>
-    <ClipArtFilename xmlns="4873beb7-5857-4685-be1f-d57550cc96cc" xsi:nil="true"/>
-    <TPApplication xmlns="4873beb7-5857-4685-be1f-d57550cc96cc" xsi:nil="true"/>
-    <CSXHash xmlns="4873beb7-5857-4685-be1f-d57550cc96cc" xsi:nil="true"/>
-    <DirectSourceMarket xmlns="4873beb7-5857-4685-be1f-d57550cc96cc" xsi:nil="true"/>
-    <PrimaryImageGen xmlns="4873beb7-5857-4685-be1f-d57550cc96cc">true</PrimaryImageGen>
-    <PlannedPubDate xmlns="4873beb7-5857-4685-be1f-d57550cc96cc" xsi:nil="true"/>
-    <CSXSubmissionMarket xmlns="4873beb7-5857-4685-be1f-d57550cc96cc" xsi:nil="true"/>
-    <Downloads xmlns="4873beb7-5857-4685-be1f-d57550cc96cc">0</Downloads>
-    <ArtSampleDocs xmlns="4873beb7-5857-4685-be1f-d57550cc96cc" xsi:nil="true"/>
-    <TrustLevel xmlns="4873beb7-5857-4685-be1f-d57550cc96cc">1 Microsoft Managed Content</TrustLevel>
-    <BlockPublish xmlns="4873beb7-5857-4685-be1f-d57550cc96cc">false</BlockPublish>
-    <TPLaunchHelpLinkType xmlns="4873beb7-5857-4685-be1f-d57550cc96cc">Template</TPLaunchHelpLinkType>
-    <LocalizationTagsTaxHTField0 xmlns="4873beb7-5857-4685-be1f-d57550cc96cc">
-      <Terms xmlns="http://schemas.microsoft.com/office/infopath/2007/PartnerControls"/>
-    </LocalizationTagsTaxHTField0>
-    <BusinessGroup xmlns="4873beb7-5857-4685-be1f-d57550cc96cc" xsi:nil="true"/>
-    <Providers xmlns="4873beb7-5857-4685-be1f-d57550cc96cc" xsi:nil="true"/>
-    <TemplateTemplateType xmlns="4873beb7-5857-4685-be1f-d57550cc96cc">Word Document Template</TemplateTemplateType>
-    <TimesCloned xmlns="4873beb7-5857-4685-be1f-d57550cc96cc" xsi:nil="true"/>
-    <TPAppVersion xmlns="4873beb7-5857-4685-be1f-d57550cc96cc" xsi:nil="true"/>
-    <VoteCount xmlns="4873beb7-5857-4685-be1f-d57550cc96cc" xsi:nil="true"/>
-    <AverageRating xmlns="4873beb7-5857-4685-be1f-d57550cc96cc" xsi:nil="true"/>
-    <FeatureTagsTaxHTField0 xmlns="4873beb7-5857-4685-be1f-d57550cc96cc">
-      <Terms xmlns="http://schemas.microsoft.com/office/infopath/2007/PartnerControls"/>
-    </FeatureTagsTaxHTField0>
-    <Provider xmlns="4873beb7-5857-4685-be1f-d57550cc96cc" xsi:nil="true"/>
-    <UACurrentWords xmlns="4873beb7-5857-4685-be1f-d57550cc96cc" xsi:nil="true"/>
-    <AssetId xmlns="4873beb7-5857-4685-be1f-d57550cc96cc">TP103749966</AssetId>
-    <TPClientViewer xmlns="4873beb7-5857-4685-be1f-d57550cc96cc" xsi:nil="true"/>
-    <DSATActionTaken xmlns="4873beb7-5857-4685-be1f-d57550cc96cc" xsi:nil="true"/>
-    <APEditor xmlns="4873beb7-5857-4685-be1f-d57550cc96cc">
-      <UserInfo>
-        <DisplayName/>
-        <AccountId xsi:nil="true"/>
-        <AccountType/>
-      </UserInfo>
-    </APEditor>
-    <TPInstallLocation xmlns="4873beb7-5857-4685-be1f-d57550cc96cc" xsi:nil="true"/>
-    <OOCacheId xmlns="4873beb7-5857-4685-be1f-d57550cc96cc" xsi:nil="true"/>
-    <IsDeleted xmlns="4873beb7-5857-4685-be1f-d57550cc96cc">false</IsDeleted>
-    <PublishTargets xmlns="4873beb7-5857-4685-be1f-d57550cc96cc">OfficeOnlineVNext</PublishTargets>
-    <ApprovalLog xmlns="4873beb7-5857-4685-be1f-d57550cc96cc" xsi:nil="true"/>
-    <BugNumber xmlns="4873beb7-5857-4685-be1f-d57550cc96cc" xsi:nil="true"/>
-    <CrawlForDependencies xmlns="4873beb7-5857-4685-be1f-d57550cc96cc">false</CrawlForDependencies>
-    <InternalTagsTaxHTField0 xmlns="4873beb7-5857-4685-be1f-d57550cc96cc">
-      <Terms xmlns="http://schemas.microsoft.com/office/infopath/2007/PartnerControls"/>
-    </InternalTagsTaxHTField0>
-    <LastHandOff xmlns="4873beb7-5857-4685-be1f-d57550cc96cc" xsi:nil="true"/>
-    <Milestone xmlns="4873beb7-5857-4685-be1f-d57550cc96cc" xsi:nil="true"/>
-    <OriginalRelease xmlns="4873beb7-5857-4685-be1f-d57550cc96cc">15</OriginalRelease>
-    <RecommendationsModifier xmlns="4873beb7-5857-4685-be1f-d57550cc96cc" xsi:nil="true"/>
-    <ScenarioTagsTaxHTField0 xmlns="4873beb7-5857-4685-be1f-d57550cc96cc">
-      <Terms xmlns="http://schemas.microsoft.com/office/infopath/2007/PartnerControls"/>
-    </ScenarioTagsTaxHTField0>
-    <UANotes xmlns="4873beb7-5857-4685-be1f-d57550cc96cc" xsi:nil="true"/>
-  </documentManagement>
-</p:properties>
-</file>
-
-<file path=customXml/item2.xml><?xml version="1.0" encoding="utf-8"?>
-<?mso-contentType ?>
-<FormTemplates xmlns="http://schemas.microsoft.com/sharepoint/v3/contenttype/forms">
-  <Display>DocumentLibraryForm</Display>
-  <Edit>AssetEditForm</Edit>
-  <New>DocumentLibraryForm</New>
-</FormTemplates>
-</file>
-
-<file path=customXml/item3.xml><?xml version="1.0" encoding="utf-8"?>
 <ct:contentTypeSchema xmlns:ct="http://schemas.microsoft.com/office/2006/metadata/contentType" xmlns:ma="http://schemas.microsoft.com/office/2006/metadata/properties/metaAttributes" ct:_="" ma:_="" ma:contentTypeName="TemplateFile" ma:contentTypeID="0x0101006EDDDB5EE6D98C44930B742096920B300400F5B6D36B3EF94B4E9A635CDF2A18F5B8" ma:contentTypeVersion="72" ma:contentTypeDescription="Create a new document." ma:contentTypeScope="" ma:versionID="a23e56308344d904b51738559c3d67c9">
   <xsd:schema xmlns:xsd="http://www.w3.org/2001/XMLSchema" xmlns:xs="http://www.w3.org/2001/XMLSchema" xmlns:p="http://schemas.microsoft.com/office/2006/metadata/properties" xmlns:ns2="4873beb7-5857-4685-be1f-d57550cc96cc" targetNamespace="http://schemas.microsoft.com/office/2006/metadata/properties" ma:root="true" ma:fieldsID="cd0908cc4600e77bf5da051303e00c8d" ns2:_="">
     <xsd:import namespace="4873beb7-5857-4685-be1f-d57550cc96cc"/>
@@ -6676,6 +6344,141 @@
 </ct:contentTypeSchema>
 </file>
 
+<file path=customXml/item2.xml><?xml version="1.0" encoding="utf-8"?>
+<p:properties xmlns:p="http://schemas.microsoft.com/office/2006/metadata/properties" xmlns:xsi="http://www.w3.org/2001/XMLSchema-instance" xmlns:pc="http://schemas.microsoft.com/office/infopath/2007/PartnerControls">
+  <documentManagement>
+    <APDescription xmlns="4873beb7-5857-4685-be1f-d57550cc96cc" xsi:nil="true"/>
+    <AssetExpire xmlns="4873beb7-5857-4685-be1f-d57550cc96cc">2029-01-01T08:00:00+00:00</AssetExpire>
+    <CampaignTagsTaxHTField0 xmlns="4873beb7-5857-4685-be1f-d57550cc96cc">
+      <Terms xmlns="http://schemas.microsoft.com/office/infopath/2007/PartnerControls"/>
+    </CampaignTagsTaxHTField0>
+    <IntlLangReviewDate xmlns="4873beb7-5857-4685-be1f-d57550cc96cc" xsi:nil="true"/>
+    <TPFriendlyName xmlns="4873beb7-5857-4685-be1f-d57550cc96cc" xsi:nil="true"/>
+    <IntlLangReview xmlns="4873beb7-5857-4685-be1f-d57550cc96cc">false</IntlLangReview>
+    <LocLastLocAttemptVersionLookup xmlns="4873beb7-5857-4685-be1f-d57550cc96cc">864570</LocLastLocAttemptVersionLookup>
+    <PolicheckWords xmlns="4873beb7-5857-4685-be1f-d57550cc96cc" xsi:nil="true"/>
+    <SubmitterId xmlns="4873beb7-5857-4685-be1f-d57550cc96cc" xsi:nil="true"/>
+    <AcquiredFrom xmlns="4873beb7-5857-4685-be1f-d57550cc96cc">Internal MS</AcquiredFrom>
+    <EditorialStatus xmlns="4873beb7-5857-4685-be1f-d57550cc96cc">Complete</EditorialStatus>
+    <Markets xmlns="4873beb7-5857-4685-be1f-d57550cc96cc"/>
+    <OriginAsset xmlns="4873beb7-5857-4685-be1f-d57550cc96cc" xsi:nil="true"/>
+    <AssetStart xmlns="4873beb7-5857-4685-be1f-d57550cc96cc">2012-11-01T04:53:00+00:00</AssetStart>
+    <FriendlyTitle xmlns="4873beb7-5857-4685-be1f-d57550cc96cc" xsi:nil="true"/>
+    <MarketSpecific xmlns="4873beb7-5857-4685-be1f-d57550cc96cc">false</MarketSpecific>
+    <TPNamespace xmlns="4873beb7-5857-4685-be1f-d57550cc96cc" xsi:nil="true"/>
+    <PublishStatusLookup xmlns="4873beb7-5857-4685-be1f-d57550cc96cc">
+      <Value>1655138</Value>
+    </PublishStatusLookup>
+    <APAuthor xmlns="4873beb7-5857-4685-be1f-d57550cc96cc">
+      <UserInfo>
+        <DisplayName>MIDDLEEAST\v-keerth</DisplayName>
+        <AccountId>2799</AccountId>
+        <AccountType/>
+      </UserInfo>
+    </APAuthor>
+    <TPCommandLine xmlns="4873beb7-5857-4685-be1f-d57550cc96cc" xsi:nil="true"/>
+    <IntlLangReviewer xmlns="4873beb7-5857-4685-be1f-d57550cc96cc" xsi:nil="true"/>
+    <OpenTemplate xmlns="4873beb7-5857-4685-be1f-d57550cc96cc">true</OpenTemplate>
+    <CSXSubmissionDate xmlns="4873beb7-5857-4685-be1f-d57550cc96cc" xsi:nil="true"/>
+    <TaxCatchAll xmlns="4873beb7-5857-4685-be1f-d57550cc96cc"/>
+    <Manager xmlns="4873beb7-5857-4685-be1f-d57550cc96cc" xsi:nil="true"/>
+    <NumericId xmlns="4873beb7-5857-4685-be1f-d57550cc96cc" xsi:nil="true"/>
+    <ParentAssetId xmlns="4873beb7-5857-4685-be1f-d57550cc96cc" xsi:nil="true"/>
+    <OriginalSourceMarket xmlns="4873beb7-5857-4685-be1f-d57550cc96cc" xsi:nil="true"/>
+    <ApprovalStatus xmlns="4873beb7-5857-4685-be1f-d57550cc96cc">InProgress</ApprovalStatus>
+    <TPComponent xmlns="4873beb7-5857-4685-be1f-d57550cc96cc" xsi:nil="true"/>
+    <EditorialTags xmlns="4873beb7-5857-4685-be1f-d57550cc96cc" xsi:nil="true"/>
+    <TPExecutable xmlns="4873beb7-5857-4685-be1f-d57550cc96cc" xsi:nil="true"/>
+    <TPLaunchHelpLink xmlns="4873beb7-5857-4685-be1f-d57550cc96cc" xsi:nil="true"/>
+    <LocComments xmlns="4873beb7-5857-4685-be1f-d57550cc96cc" xsi:nil="true"/>
+    <LocRecommendedHandoff xmlns="4873beb7-5857-4685-be1f-d57550cc96cc" xsi:nil="true"/>
+    <SourceTitle xmlns="4873beb7-5857-4685-be1f-d57550cc96cc" xsi:nil="true"/>
+    <CSXUpdate xmlns="4873beb7-5857-4685-be1f-d57550cc96cc">false</CSXUpdate>
+    <IntlLocPriority xmlns="4873beb7-5857-4685-be1f-d57550cc96cc" xsi:nil="true"/>
+    <UAProjectedTotalWords xmlns="4873beb7-5857-4685-be1f-d57550cc96cc" xsi:nil="true"/>
+    <AssetType xmlns="4873beb7-5857-4685-be1f-d57550cc96cc">TP</AssetType>
+    <MachineTranslated xmlns="4873beb7-5857-4685-be1f-d57550cc96cc">false</MachineTranslated>
+    <OutputCachingOn xmlns="4873beb7-5857-4685-be1f-d57550cc96cc">false</OutputCachingOn>
+    <TemplateStatus xmlns="4873beb7-5857-4685-be1f-d57550cc96cc">Complete</TemplateStatus>
+    <IsSearchable xmlns="4873beb7-5857-4685-be1f-d57550cc96cc">true</IsSearchable>
+    <ContentItem xmlns="4873beb7-5857-4685-be1f-d57550cc96cc" xsi:nil="true"/>
+    <HandoffToMSDN xmlns="4873beb7-5857-4685-be1f-d57550cc96cc" xsi:nil="true"/>
+    <ShowIn xmlns="4873beb7-5857-4685-be1f-d57550cc96cc">Show everywhere</ShowIn>
+    <ThumbnailAssetId xmlns="4873beb7-5857-4685-be1f-d57550cc96cc" xsi:nil="true"/>
+    <UALocComments xmlns="4873beb7-5857-4685-be1f-d57550cc96cc" xsi:nil="true"/>
+    <UALocRecommendation xmlns="4873beb7-5857-4685-be1f-d57550cc96cc">Localize</UALocRecommendation>
+    <LastModifiedDateTime xmlns="4873beb7-5857-4685-be1f-d57550cc96cc" xsi:nil="true"/>
+    <LegacyData xmlns="4873beb7-5857-4685-be1f-d57550cc96cc" xsi:nil="true"/>
+    <LocManualTestRequired xmlns="4873beb7-5857-4685-be1f-d57550cc96cc">false</LocManualTestRequired>
+    <LocMarketGroupTiers2 xmlns="4873beb7-5857-4685-be1f-d57550cc96cc" xsi:nil="true"/>
+    <ClipArtFilename xmlns="4873beb7-5857-4685-be1f-d57550cc96cc" xsi:nil="true"/>
+    <TPApplication xmlns="4873beb7-5857-4685-be1f-d57550cc96cc" xsi:nil="true"/>
+    <CSXHash xmlns="4873beb7-5857-4685-be1f-d57550cc96cc" xsi:nil="true"/>
+    <DirectSourceMarket xmlns="4873beb7-5857-4685-be1f-d57550cc96cc" xsi:nil="true"/>
+    <PrimaryImageGen xmlns="4873beb7-5857-4685-be1f-d57550cc96cc">true</PrimaryImageGen>
+    <PlannedPubDate xmlns="4873beb7-5857-4685-be1f-d57550cc96cc" xsi:nil="true"/>
+    <CSXSubmissionMarket xmlns="4873beb7-5857-4685-be1f-d57550cc96cc" xsi:nil="true"/>
+    <Downloads xmlns="4873beb7-5857-4685-be1f-d57550cc96cc">0</Downloads>
+    <ArtSampleDocs xmlns="4873beb7-5857-4685-be1f-d57550cc96cc" xsi:nil="true"/>
+    <TrustLevel xmlns="4873beb7-5857-4685-be1f-d57550cc96cc">1 Microsoft Managed Content</TrustLevel>
+    <BlockPublish xmlns="4873beb7-5857-4685-be1f-d57550cc96cc">false</BlockPublish>
+    <TPLaunchHelpLinkType xmlns="4873beb7-5857-4685-be1f-d57550cc96cc">Template</TPLaunchHelpLinkType>
+    <LocalizationTagsTaxHTField0 xmlns="4873beb7-5857-4685-be1f-d57550cc96cc">
+      <Terms xmlns="http://schemas.microsoft.com/office/infopath/2007/PartnerControls"/>
+    </LocalizationTagsTaxHTField0>
+    <BusinessGroup xmlns="4873beb7-5857-4685-be1f-d57550cc96cc" xsi:nil="true"/>
+    <Providers xmlns="4873beb7-5857-4685-be1f-d57550cc96cc" xsi:nil="true"/>
+    <TemplateTemplateType xmlns="4873beb7-5857-4685-be1f-d57550cc96cc">Word Document Template</TemplateTemplateType>
+    <TimesCloned xmlns="4873beb7-5857-4685-be1f-d57550cc96cc" xsi:nil="true"/>
+    <TPAppVersion xmlns="4873beb7-5857-4685-be1f-d57550cc96cc" xsi:nil="true"/>
+    <VoteCount xmlns="4873beb7-5857-4685-be1f-d57550cc96cc" xsi:nil="true"/>
+    <AverageRating xmlns="4873beb7-5857-4685-be1f-d57550cc96cc" xsi:nil="true"/>
+    <FeatureTagsTaxHTField0 xmlns="4873beb7-5857-4685-be1f-d57550cc96cc">
+      <Terms xmlns="http://schemas.microsoft.com/office/infopath/2007/PartnerControls"/>
+    </FeatureTagsTaxHTField0>
+    <Provider xmlns="4873beb7-5857-4685-be1f-d57550cc96cc" xsi:nil="true"/>
+    <UACurrentWords xmlns="4873beb7-5857-4685-be1f-d57550cc96cc" xsi:nil="true"/>
+    <AssetId xmlns="4873beb7-5857-4685-be1f-d57550cc96cc">TP103749966</AssetId>
+    <TPClientViewer xmlns="4873beb7-5857-4685-be1f-d57550cc96cc" xsi:nil="true"/>
+    <DSATActionTaken xmlns="4873beb7-5857-4685-be1f-d57550cc96cc" xsi:nil="true"/>
+    <APEditor xmlns="4873beb7-5857-4685-be1f-d57550cc96cc">
+      <UserInfo>
+        <DisplayName/>
+        <AccountId xsi:nil="true"/>
+        <AccountType/>
+      </UserInfo>
+    </APEditor>
+    <TPInstallLocation xmlns="4873beb7-5857-4685-be1f-d57550cc96cc" xsi:nil="true"/>
+    <OOCacheId xmlns="4873beb7-5857-4685-be1f-d57550cc96cc" xsi:nil="true"/>
+    <IsDeleted xmlns="4873beb7-5857-4685-be1f-d57550cc96cc">false</IsDeleted>
+    <PublishTargets xmlns="4873beb7-5857-4685-be1f-d57550cc96cc">OfficeOnlineVNext</PublishTargets>
+    <ApprovalLog xmlns="4873beb7-5857-4685-be1f-d57550cc96cc" xsi:nil="true"/>
+    <BugNumber xmlns="4873beb7-5857-4685-be1f-d57550cc96cc" xsi:nil="true"/>
+    <CrawlForDependencies xmlns="4873beb7-5857-4685-be1f-d57550cc96cc">false</CrawlForDependencies>
+    <InternalTagsTaxHTField0 xmlns="4873beb7-5857-4685-be1f-d57550cc96cc">
+      <Terms xmlns="http://schemas.microsoft.com/office/infopath/2007/PartnerControls"/>
+    </InternalTagsTaxHTField0>
+    <LastHandOff xmlns="4873beb7-5857-4685-be1f-d57550cc96cc" xsi:nil="true"/>
+    <Milestone xmlns="4873beb7-5857-4685-be1f-d57550cc96cc" xsi:nil="true"/>
+    <OriginalRelease xmlns="4873beb7-5857-4685-be1f-d57550cc96cc">15</OriginalRelease>
+    <RecommendationsModifier xmlns="4873beb7-5857-4685-be1f-d57550cc96cc" xsi:nil="true"/>
+    <ScenarioTagsTaxHTField0 xmlns="4873beb7-5857-4685-be1f-d57550cc96cc">
+      <Terms xmlns="http://schemas.microsoft.com/office/infopath/2007/PartnerControls"/>
+    </ScenarioTagsTaxHTField0>
+    <UANotes xmlns="4873beb7-5857-4685-be1f-d57550cc96cc" xsi:nil="true"/>
+  </documentManagement>
+</p:properties>
+</file>
+
+<file path=customXml/item3.xml><?xml version="1.0" encoding="utf-8"?>
+<?mso-contentType ?>
+<FormTemplates xmlns="http://schemas.microsoft.com/sharepoint/v3/contenttype/forms">
+  <Display>DocumentLibraryForm</Display>
+  <Edit>AssetEditForm</Edit>
+  <New>DocumentLibraryForm</New>
+</FormTemplates>
+</file>
+
 <file path=customXml/item4.xml><?xml version="1.0" encoding="utf-8"?>
 <b:Sources xmlns:b="http://schemas.openxmlformats.org/officeDocument/2006/bibliography" SelectedStyle="\APA.XSL" StyleName="APA">
   <b:Source>
@@ -6730,24 +6533,6 @@
 </file>
 
 <file path=customXml/itemProps1.xml><?xml version="1.0" encoding="utf-8"?>
-<ds:datastoreItem xmlns:ds="http://schemas.openxmlformats.org/officeDocument/2006/customXml" ds:itemID="{83AE4ADC-D632-40A7-A0C1-0481BB069C4F}">
-  <ds:schemaRefs>
-    <ds:schemaRef ds:uri="http://schemas.microsoft.com/office/2006/metadata/properties"/>
-    <ds:schemaRef ds:uri="http://schemas.microsoft.com/office/infopath/2007/PartnerControls"/>
-    <ds:schemaRef ds:uri="4873beb7-5857-4685-be1f-d57550cc96cc"/>
-  </ds:schemaRefs>
-</ds:datastoreItem>
-</file>
-
-<file path=customXml/itemProps2.xml><?xml version="1.0" encoding="utf-8"?>
-<ds:datastoreItem xmlns:ds="http://schemas.openxmlformats.org/officeDocument/2006/customXml" ds:itemID="{FF740C13-C6A2-43D3-86C5-4CBB969C2CB1}">
-  <ds:schemaRefs>
-    <ds:schemaRef ds:uri="http://schemas.microsoft.com/sharepoint/v3/contenttype/forms"/>
-  </ds:schemaRefs>
-</ds:datastoreItem>
-</file>
-
-<file path=customXml/itemProps3.xml><?xml version="1.0" encoding="utf-8"?>
 <ds:datastoreItem xmlns:ds="http://schemas.openxmlformats.org/officeDocument/2006/customXml" ds:itemID="{88FF2527-3592-4DBF-9FD9-FEA06E5BF9A7}">
   <ds:schemaRefs>
     <ds:schemaRef ds:uri="http://schemas.microsoft.com/office/2006/metadata/contentType"/>
@@ -6765,8 +6550,26 @@
 </ds:datastoreItem>
 </file>
 
+<file path=customXml/itemProps2.xml><?xml version="1.0" encoding="utf-8"?>
+<ds:datastoreItem xmlns:ds="http://schemas.openxmlformats.org/officeDocument/2006/customXml" ds:itemID="{83AE4ADC-D632-40A7-A0C1-0481BB069C4F}">
+  <ds:schemaRefs>
+    <ds:schemaRef ds:uri="http://schemas.microsoft.com/office/2006/metadata/properties"/>
+    <ds:schemaRef ds:uri="http://schemas.microsoft.com/office/infopath/2007/PartnerControls"/>
+    <ds:schemaRef ds:uri="4873beb7-5857-4685-be1f-d57550cc96cc"/>
+  </ds:schemaRefs>
+</ds:datastoreItem>
+</file>
+
+<file path=customXml/itemProps3.xml><?xml version="1.0" encoding="utf-8"?>
+<ds:datastoreItem xmlns:ds="http://schemas.openxmlformats.org/officeDocument/2006/customXml" ds:itemID="{FF740C13-C6A2-43D3-86C5-4CBB969C2CB1}">
+  <ds:schemaRefs>
+    <ds:schemaRef ds:uri="http://schemas.microsoft.com/sharepoint/v3/contenttype/forms"/>
+  </ds:schemaRefs>
+</ds:datastoreItem>
+</file>
+
 <file path=customXml/itemProps4.xml><?xml version="1.0" encoding="utf-8"?>
-<ds:datastoreItem xmlns:ds="http://schemas.openxmlformats.org/officeDocument/2006/customXml" ds:itemID="{1379B39B-B125-4385-859A-822B8B8A34ED}">
+<ds:datastoreItem xmlns:ds="http://schemas.openxmlformats.org/officeDocument/2006/customXml" ds:itemID="{6DBB65D1-CB74-4A27-AA9C-C0598ECF1338}">
   <ds:schemaRefs>
     <ds:schemaRef ds:uri="http://schemas.openxmlformats.org/officeDocument/2006/bibliography"/>
   </ds:schemaRefs>

</xml_diff>